<commit_message>
v1.0.7 selects random questions, displays the current question, lots of nice changes to my systems
</commit_message>
<xml_diff>
--- a/sprints/Sprint 2.docx
+++ b/sprints/Sprint 2.docx
@@ -420,11 +420,21 @@
             <w:r>
               <w:rPr>
                 <w:rFonts w:ascii="Arial Unicode MS" w:eastAsia="Arial Unicode MS" w:hAnsi="Arial Unicode MS" w:cs="Arial Unicode MS"/>
+                <w:b/>
                 <w:sz w:val="48"/>
                 <w:szCs w:val="48"/>
                 <w:highlight w:val="white"/>
               </w:rPr>
-              <w:t>☆☆☆☆☆</w:t>
+              <w:t>☆☆☆</w:t>
+            </w:r>
+            <w:r>
+              <w:rPr>
+                <w:rFonts w:ascii="Arial Unicode MS" w:eastAsia="Arial Unicode MS" w:hAnsi="Arial Unicode MS" w:cs="Arial Unicode MS"/>
+                <w:sz w:val="48"/>
+                <w:szCs w:val="48"/>
+                <w:highlight w:val="white"/>
+              </w:rPr>
+              <w:t>☆☆</w:t>
             </w:r>
           </w:p>
           <w:p>
@@ -772,6 +782,24 @@
               <w:t>Started the quiz screen</w:t>
             </w:r>
           </w:p>
+          <w:p>
+            <w:pPr>
+              <w:widowControl w:val="0"/>
+              <w:spacing w:line="240" w:lineRule="auto"/>
+            </w:pPr>
+            <w:r>
+              <w:t>Displayed the current question</w:t>
+            </w:r>
+          </w:p>
+          <w:p>
+            <w:pPr>
+              <w:widowControl w:val="0"/>
+              <w:spacing w:line="240" w:lineRule="auto"/>
+            </w:pPr>
+            <w:r>
+              <w:t>Chose a random list of questions (but I only have one at the moment so I’m not entirely sure if that actually works)</w:t>
+            </w:r>
+          </w:p>
         </w:tc>
       </w:tr>
     </w:tbl>
@@ -889,6 +917,17 @@
               <w:t xml:space="preserve"> after the objects are created</w:t>
             </w:r>
           </w:p>
+          <w:p>
+            <w:pPr>
+              <w:widowControl w:val="0"/>
+              <w:spacing w:line="240" w:lineRule="auto"/>
+            </w:pPr>
+            <w:r>
+              <w:t>Displays the current question and selects a random amount of questions from my question list</w:t>
+            </w:r>
+            <w:bookmarkStart w:id="0" w:name="_GoBack"/>
+            <w:bookmarkEnd w:id="0"/>
+          </w:p>
         </w:tc>
       </w:tr>
     </w:tbl>
@@ -936,6 +975,7 @@
               <w:rPr>
                 <w:b/>
               </w:rPr>
+              <w:lastRenderedPageBreak/>
               <w:t>Brief Description of your testing</w:t>
             </w:r>
           </w:p>
@@ -959,11 +999,7 @@
               <w:spacing w:line="240" w:lineRule="auto"/>
             </w:pPr>
             <w:r>
-              <w:t xml:space="preserve">Anchoring the username text before the quiz screen appears was difficult because of the way I create TK objects (I use my own class and have my own methods for it so I can </w:t>
-            </w:r>
-            <w:r>
-              <w:lastRenderedPageBreak/>
-              <w:t>parent objects to each other)</w:t>
+              <w:t>Anchoring the username text before the quiz screen appears was difficult because of the way I create TK objects (I use my own class and have my own methods for it so I can parent objects to each other)</w:t>
             </w:r>
           </w:p>
           <w:p>
@@ -1100,6 +1136,9 @@
               <w:spacing w:line="240" w:lineRule="auto"/>
             </w:pPr>
             <w:r>
+              <w:rPr>
+                <w:noProof/>
+              </w:rPr>
               <w:drawing>
                 <wp:inline distT="0" distB="0" distL="0" distR="0" wp14:anchorId="1071E239" wp14:editId="7C00715C">
                   <wp:extent cx="5604510" cy="795020"/>
@@ -1146,6 +1185,119 @@
               <w:t>Trying to add a y padding to the username entry box led to this error</w:t>
             </w:r>
           </w:p>
+          <w:p>
+            <w:pPr>
+              <w:widowControl w:val="0"/>
+              <w:spacing w:line="240" w:lineRule="auto"/>
+            </w:pPr>
+            <w:r>
+              <w:drawing>
+                <wp:inline distT="0" distB="0" distL="0" distR="0" wp14:anchorId="55E2B495" wp14:editId="7536AD8A">
+                  <wp:extent cx="5604510" cy="423545"/>
+                  <wp:effectExtent l="0" t="0" r="0" b="0"/>
+                  <wp:docPr id="5" name="Picture 5"/>
+                  <wp:cNvGraphicFramePr>
+                    <a:graphicFrameLocks xmlns:a="http://schemas.openxmlformats.org/drawingml/2006/main" noChangeAspect="1"/>
+                  </wp:cNvGraphicFramePr>
+                  <a:graphic xmlns:a="http://schemas.openxmlformats.org/drawingml/2006/main">
+                    <a:graphicData uri="http://schemas.openxmlformats.org/drawingml/2006/picture">
+                      <pic:pic xmlns:pic="http://schemas.openxmlformats.org/drawingml/2006/picture">
+                        <pic:nvPicPr>
+                          <pic:cNvPr id="1" name=""/>
+                          <pic:cNvPicPr/>
+                        </pic:nvPicPr>
+                        <pic:blipFill>
+                          <a:blip r:embed="rId11"/>
+                          <a:stretch>
+                            <a:fillRect/>
+                          </a:stretch>
+                        </pic:blipFill>
+                        <pic:spPr>
+                          <a:xfrm>
+                            <a:off x="0" y="0"/>
+                            <a:ext cx="5604510" cy="423545"/>
+                          </a:xfrm>
+                          <a:prstGeom prst="rect">
+                            <a:avLst/>
+                          </a:prstGeom>
+                        </pic:spPr>
+                      </pic:pic>
+                    </a:graphicData>
+                  </a:graphic>
+                </wp:inline>
+              </w:drawing>
+            </w:r>
+          </w:p>
+          <w:p>
+            <w:pPr>
+              <w:widowControl w:val="0"/>
+              <w:spacing w:line="240" w:lineRule="auto"/>
+            </w:pPr>
+            <w:r>
+              <w:t>Used the wrong method name</w:t>
+            </w:r>
+          </w:p>
+          <w:p>
+            <w:pPr>
+              <w:widowControl w:val="0"/>
+              <w:spacing w:line="240" w:lineRule="auto"/>
+            </w:pPr>
+            <w:r>
+              <w:rPr>
+                <w:noProof/>
+              </w:rPr>
+              <w:drawing>
+                <wp:inline distT="0" distB="0" distL="0" distR="0" wp14:anchorId="319AD90A" wp14:editId="7D5904F8">
+                  <wp:extent cx="2053021" cy="2209800"/>
+                  <wp:effectExtent l="0" t="0" r="4445" b="0"/>
+                  <wp:docPr id="6" name="Picture 6"/>
+                  <wp:cNvGraphicFramePr>
+                    <a:graphicFrameLocks xmlns:a="http://schemas.openxmlformats.org/drawingml/2006/main" noChangeAspect="1"/>
+                  </wp:cNvGraphicFramePr>
+                  <a:graphic xmlns:a="http://schemas.openxmlformats.org/drawingml/2006/main">
+                    <a:graphicData uri="http://schemas.openxmlformats.org/drawingml/2006/picture">
+                      <pic:pic xmlns:pic="http://schemas.openxmlformats.org/drawingml/2006/picture">
+                        <pic:nvPicPr>
+                          <pic:cNvPr id="1" name=""/>
+                          <pic:cNvPicPr/>
+                        </pic:nvPicPr>
+                        <pic:blipFill>
+                          <a:blip r:embed="rId12"/>
+                          <a:stretch>
+                            <a:fillRect/>
+                          </a:stretch>
+                        </pic:blipFill>
+                        <pic:spPr>
+                          <a:xfrm>
+                            <a:off x="0" y="0"/>
+                            <a:ext cx="2063498" cy="2221077"/>
+                          </a:xfrm>
+                          <a:prstGeom prst="rect">
+                            <a:avLst/>
+                          </a:prstGeom>
+                        </pic:spPr>
+                      </pic:pic>
+                    </a:graphicData>
+                  </a:graphic>
+                </wp:inline>
+              </w:drawing>
+            </w:r>
+          </w:p>
+          <w:p>
+            <w:pPr>
+              <w:widowControl w:val="0"/>
+              <w:spacing w:line="240" w:lineRule="auto"/>
+            </w:pPr>
+            <w:r>
+              <w:t>Got the question display working after that minor error above</w:t>
+            </w:r>
+            <w:r>
+              <w:t xml:space="preserve">, but for some reason the </w:t>
+            </w:r>
+            <w:r>
+              <w:t>current question/total questions count is behind.</w:t>
+            </w:r>
+          </w:p>
         </w:tc>
       </w:tr>
     </w:tbl>
@@ -1215,6 +1367,44 @@
               <w:widowControl w:val="0"/>
               <w:spacing w:line="240" w:lineRule="auto"/>
             </w:pPr>
+            <w:r>
+              <w:lastRenderedPageBreak/>
+              <w:drawing>
+                <wp:inline distT="0" distB="0" distL="0" distR="0" wp14:anchorId="1EE10A9A" wp14:editId="3A6073D6">
+                  <wp:extent cx="5604510" cy="3778885"/>
+                  <wp:effectExtent l="0" t="0" r="0" b="0"/>
+                  <wp:docPr id="7" name="Picture 7"/>
+                  <wp:cNvGraphicFramePr>
+                    <a:graphicFrameLocks xmlns:a="http://schemas.openxmlformats.org/drawingml/2006/main" noChangeAspect="1"/>
+                  </wp:cNvGraphicFramePr>
+                  <a:graphic xmlns:a="http://schemas.openxmlformats.org/drawingml/2006/main">
+                    <a:graphicData uri="http://schemas.openxmlformats.org/drawingml/2006/picture">
+                      <pic:pic xmlns:pic="http://schemas.openxmlformats.org/drawingml/2006/picture">
+                        <pic:nvPicPr>
+                          <pic:cNvPr id="1" name=""/>
+                          <pic:cNvPicPr/>
+                        </pic:nvPicPr>
+                        <pic:blipFill>
+                          <a:blip r:embed="rId13"/>
+                          <a:stretch>
+                            <a:fillRect/>
+                          </a:stretch>
+                        </pic:blipFill>
+                        <pic:spPr>
+                          <a:xfrm>
+                            <a:off x="0" y="0"/>
+                            <a:ext cx="5604510" cy="3778885"/>
+                          </a:xfrm>
+                          <a:prstGeom prst="rect">
+                            <a:avLst/>
+                          </a:prstGeom>
+                        </pic:spPr>
+                      </pic:pic>
+                    </a:graphicData>
+                  </a:graphic>
+                </wp:inline>
+              </w:drawing>
+            </w:r>
           </w:p>
         </w:tc>
       </w:tr>
@@ -1285,6 +1475,47 @@
               <w:widowControl w:val="0"/>
               <w:spacing w:line="240" w:lineRule="auto"/>
             </w:pPr>
+            <w:r>
+              <w:rPr>
+                <w:noProof/>
+              </w:rPr>
+              <w:lastRenderedPageBreak/>
+              <w:drawing>
+                <wp:inline distT="0" distB="0" distL="0" distR="0" wp14:anchorId="532C3766" wp14:editId="6256204A">
+                  <wp:extent cx="5604510" cy="5947410"/>
+                  <wp:effectExtent l="0" t="0" r="0" b="0"/>
+                  <wp:docPr id="8" name="Picture 8"/>
+                  <wp:cNvGraphicFramePr>
+                    <a:graphicFrameLocks xmlns:a="http://schemas.openxmlformats.org/drawingml/2006/main" noChangeAspect="1"/>
+                  </wp:cNvGraphicFramePr>
+                  <a:graphic xmlns:a="http://schemas.openxmlformats.org/drawingml/2006/main">
+                    <a:graphicData uri="http://schemas.openxmlformats.org/drawingml/2006/picture">
+                      <pic:pic xmlns:pic="http://schemas.openxmlformats.org/drawingml/2006/picture">
+                        <pic:nvPicPr>
+                          <pic:cNvPr id="1" name=""/>
+                          <pic:cNvPicPr/>
+                        </pic:nvPicPr>
+                        <pic:blipFill>
+                          <a:blip r:embed="rId14"/>
+                          <a:stretch>
+                            <a:fillRect/>
+                          </a:stretch>
+                        </pic:blipFill>
+                        <pic:spPr>
+                          <a:xfrm>
+                            <a:off x="0" y="0"/>
+                            <a:ext cx="5604510" cy="5947410"/>
+                          </a:xfrm>
+                          <a:prstGeom prst="rect">
+                            <a:avLst/>
+                          </a:prstGeom>
+                        </pic:spPr>
+                      </pic:pic>
+                    </a:graphicData>
+                  </a:graphic>
+                </wp:inline>
+              </w:drawing>
+            </w:r>
           </w:p>
         </w:tc>
       </w:tr>
@@ -1444,8 +1675,33 @@
             <w:r>
               <w:t>__ method to allow for more dynamic property setting, similar to the actual creation</w:t>
             </w:r>
-            <w:bookmarkStart w:id="0" w:name="_GoBack"/>
-            <w:bookmarkEnd w:id="0"/>
+            <w:r>
+              <w:t xml:space="preserve"> (like </w:t>
+            </w:r>
+            <w:proofErr w:type="spellStart"/>
+            <w:r>
+              <w:t>pady</w:t>
+            </w:r>
+            <w:proofErr w:type="spellEnd"/>
+            <w:r>
+              <w:t xml:space="preserve">=1 </w:t>
+            </w:r>
+            <w:proofErr w:type="spellStart"/>
+            <w:r>
+              <w:t>etc</w:t>
+            </w:r>
+            <w:proofErr w:type="spellEnd"/>
+            <w:r>
+              <w:t xml:space="preserve">) – maybe I should inherit specific classes for </w:t>
+            </w:r>
+            <w:proofErr w:type="spellStart"/>
+            <w:r>
+              <w:t>TKobjects</w:t>
+            </w:r>
+            <w:proofErr w:type="spellEnd"/>
+            <w:r>
+              <w:t xml:space="preserve"> (although that would probably defeat the purpose of my own class for the objects at that point)</w:t>
+            </w:r>
           </w:p>
         </w:tc>
       </w:tr>
@@ -2499,6 +2755,12 @@
 </file>
 
 <file path=customXml/item1.xml><?xml version="1.0" encoding="utf-8"?>
+<p:properties xmlns:p="http://schemas.microsoft.com/office/2006/metadata/properties" xmlns:xsi="http://www.w3.org/2001/XMLSchema-instance" xmlns:pc="http://schemas.microsoft.com/office/infopath/2007/PartnerControls">
+  <documentManagement/>
+</p:properties>
+</file>
+
+<file path=customXml/item2.xml><?xml version="1.0" encoding="utf-8"?>
 <ct:contentTypeSchema xmlns:ct="http://schemas.microsoft.com/office/2006/metadata/contentType" xmlns:ma="http://schemas.microsoft.com/office/2006/metadata/properties/metaAttributes" ct:_="" ma:_="" ma:contentTypeName="Document" ma:contentTypeID="0x010100DA5EAD0371E67D49872F7E4E82AD61BE" ma:contentTypeVersion="3" ma:contentTypeDescription="Create a new document." ma:contentTypeScope="" ma:versionID="a2cf2bba3acc59b77b477b79c4bc8390">
   <xsd:schema xmlns:xsd="http://www.w3.org/2001/XMLSchema" xmlns:xs="http://www.w3.org/2001/XMLSchema" xmlns:p="http://schemas.microsoft.com/office/2006/metadata/properties" xmlns:ns2="8f884c34-5b7a-429c-915b-93b0ff5e7c08" targetNamespace="http://schemas.microsoft.com/office/2006/metadata/properties" ma:root="true" ma:fieldsID="4ae022731b6879ff62e83fe87742ef76" ns2:_="">
     <xsd:import namespace="8f884c34-5b7a-429c-915b-93b0ff5e7c08"/>
@@ -2636,12 +2898,6 @@
 </ct:contentTypeSchema>
 </file>
 
-<file path=customXml/item2.xml><?xml version="1.0" encoding="utf-8"?>
-<p:properties xmlns:p="http://schemas.microsoft.com/office/2006/metadata/properties" xmlns:xsi="http://www.w3.org/2001/XMLSchema-instance" xmlns:pc="http://schemas.microsoft.com/office/infopath/2007/PartnerControls">
-  <documentManagement/>
-</p:properties>
-</file>
-
 <file path=customXml/item3.xml><?xml version="1.0" encoding="utf-8"?>
 <?mso-contentType ?>
 <FormTemplates xmlns="http://schemas.microsoft.com/sharepoint/v3/contenttype/forms">
@@ -2652,6 +2908,16 @@
 </file>
 
 <file path=customXml/itemProps1.xml><?xml version="1.0" encoding="utf-8"?>
+<ds:datastoreItem xmlns:ds="http://schemas.openxmlformats.org/officeDocument/2006/customXml" ds:itemID="{FC7E88E7-4C50-445E-B986-6CFFFD19C5DC}">
+  <ds:schemaRefs>
+    <ds:schemaRef ds:uri="http://schemas.microsoft.com/office/2006/metadata/properties"/>
+    <ds:schemaRef ds:uri="http://schemas.microsoft.com/office/infopath/2007/PartnerControls"/>
+    <ds:schemaRef ds:uri="fdb93039-e937-4fe3-a003-782cd96a8b11"/>
+  </ds:schemaRefs>
+</ds:datastoreItem>
+</file>
+
+<file path=customXml/itemProps2.xml><?xml version="1.0" encoding="utf-8"?>
 <ds:datastoreItem xmlns:ds="http://schemas.openxmlformats.org/officeDocument/2006/customXml" ds:itemID="{30D0F85D-62BC-4B30-9CC0-2D66AF69C076}">
   <ds:schemaRefs>
     <ds:schemaRef ds:uri="http://schemas.microsoft.com/office/2006/metadata/contentType"/>
@@ -2669,16 +2935,6 @@
 </ds:datastoreItem>
 </file>
 
-<file path=customXml/itemProps2.xml><?xml version="1.0" encoding="utf-8"?>
-<ds:datastoreItem xmlns:ds="http://schemas.openxmlformats.org/officeDocument/2006/customXml" ds:itemID="{FC7E88E7-4C50-445E-B986-6CFFFD19C5DC}">
-  <ds:schemaRefs>
-    <ds:schemaRef ds:uri="http://schemas.microsoft.com/office/2006/metadata/properties"/>
-    <ds:schemaRef ds:uri="http://schemas.microsoft.com/office/infopath/2007/PartnerControls"/>
-    <ds:schemaRef ds:uri="fdb93039-e937-4fe3-a003-782cd96a8b11"/>
-  </ds:schemaRefs>
-</ds:datastoreItem>
-</file>
-
 <file path=customXml/itemProps3.xml><?xml version="1.0" encoding="utf-8"?>
 <ds:datastoreItem xmlns:ds="http://schemas.openxmlformats.org/officeDocument/2006/customXml" ds:itemID="{359BD42F-3802-452C-AE5D-4189B35BEEF9}">
   <ds:schemaRefs>

</xml_diff>